<commit_message>
update(data): Leisure and zip codes
</commit_message>
<xml_diff>
--- a/ml_pipeline/data_evaluation/osm_places/OSM Leisure Data Quality Plan.docx
+++ b/ml_pipeline/data_evaluation/osm_places/OSM Leisure Data Quality Plan.docx
@@ -133,6 +133,38 @@
           <w:p>
             <w:r>
               <w:t>Drop column</w:t>
+            </w:r>
+          </w:p>
+        </w:tc>
+      </w:tr>
+      <w:tr>
+        <w:tc>
+          <w:tcPr>
+            <w:tcW w:w="3005" w:type="dxa"/>
+          </w:tcPr>
+          <w:p>
+            <w:r>
+              <w:t>Postcode</w:t>
+            </w:r>
+          </w:p>
+        </w:tc>
+        <w:tc>
+          <w:tcPr>
+            <w:tcW w:w="3005" w:type="dxa"/>
+          </w:tcPr>
+          <w:p>
+            <w:r>
+              <w:t>Extra characters</w:t>
+            </w:r>
+          </w:p>
+        </w:tc>
+        <w:tc>
+          <w:tcPr>
+            <w:tcW w:w="3006" w:type="dxa"/>
+          </w:tcPr>
+          <w:p>
+            <w:r>
+              <w:t>Strip to just first 5 chars</w:t>
             </w:r>
           </w:p>
         </w:tc>
@@ -1421,6 +1453,23 @@
 </file>
 
 <file path=customXml/item1.xml><?xml version="1.0" encoding="utf-8"?>
+<p:properties xmlns:p="http://schemas.microsoft.com/office/2006/metadata/properties" xmlns:xsi="http://www.w3.org/2001/XMLSchema-instance" xmlns:pc="http://schemas.microsoft.com/office/infopath/2007/PartnerControls">
+  <documentManagement>
+    <_activity xmlns="9ab1d8fe-e54a-44e7-a0ba-ee74ad5884e4" xsi:nil="true"/>
+  </documentManagement>
+</p:properties>
+</file>
+
+<file path=customXml/item2.xml><?xml version="1.0" encoding="utf-8"?>
+<?mso-contentType ?>
+<FormTemplates xmlns="http://schemas.microsoft.com/sharepoint/v3/contenttype/forms">
+  <Display>DocumentLibraryForm</Display>
+  <Edit>DocumentLibraryForm</Edit>
+  <New>DocumentLibraryForm</New>
+</FormTemplates>
+</file>
+
+<file path=customXml/item3.xml><?xml version="1.0" encoding="utf-8"?>
 <ct:contentTypeSchema xmlns:ct="http://schemas.microsoft.com/office/2006/metadata/contentType" xmlns:ma="http://schemas.microsoft.com/office/2006/metadata/properties/metaAttributes" ct:_="" ma:_="" ma:contentTypeName="Document" ma:contentTypeID="0x01010033E9DF4772A6424F854D8B46E3E99A96" ma:contentTypeVersion="4" ma:contentTypeDescription="Create a new document." ma:contentTypeScope="" ma:versionID="0eb0167bc2975a12731e3274da602125">
   <xsd:schema xmlns:xsd="http://www.w3.org/2001/XMLSchema" xmlns:xs="http://www.w3.org/2001/XMLSchema" xmlns:p="http://schemas.microsoft.com/office/2006/metadata/properties" xmlns:ns3="9ab1d8fe-e54a-44e7-a0ba-ee74ad5884e4" xmlns:ns4="b1c51da9-9aa8-471e-91bf-ba5ac740b3a5" targetNamespace="http://schemas.microsoft.com/office/2006/metadata/properties" ma:root="true" ma:fieldsID="7446e2e25ba6f7bc33807a1fb9a555ae" ns3:_="" ns4:_="">
     <xsd:import namespace="9ab1d8fe-e54a-44e7-a0ba-ee74ad5884e4"/>
@@ -1585,24 +1634,25 @@
 </ct:contentTypeSchema>
 </file>
 
-<file path=customXml/item2.xml><?xml version="1.0" encoding="utf-8"?>
-<?mso-contentType ?>
-<FormTemplates xmlns="http://schemas.microsoft.com/sharepoint/v3/contenttype/forms">
-  <Display>DocumentLibraryForm</Display>
-  <Edit>DocumentLibraryForm</Edit>
-  <New>DocumentLibraryForm</New>
-</FormTemplates>
+<file path=customXml/itemProps1.xml><?xml version="1.0" encoding="utf-8"?>
+<ds:datastoreItem xmlns:ds="http://schemas.openxmlformats.org/officeDocument/2006/customXml" ds:itemID="{A64350EC-304D-42AF-A3A3-D89EA42043CE}">
+  <ds:schemaRefs>
+    <ds:schemaRef ds:uri="http://schemas.microsoft.com/office/2006/metadata/properties"/>
+    <ds:schemaRef ds:uri="http://schemas.microsoft.com/office/infopath/2007/PartnerControls"/>
+    <ds:schemaRef ds:uri="9ab1d8fe-e54a-44e7-a0ba-ee74ad5884e4"/>
+  </ds:schemaRefs>
+</ds:datastoreItem>
 </file>
 
-<file path=customXml/item3.xml><?xml version="1.0" encoding="utf-8"?>
-<p:properties xmlns:p="http://schemas.microsoft.com/office/2006/metadata/properties" xmlns:xsi="http://www.w3.org/2001/XMLSchema-instance" xmlns:pc="http://schemas.microsoft.com/office/infopath/2007/PartnerControls">
-  <documentManagement>
-    <_activity xmlns="9ab1d8fe-e54a-44e7-a0ba-ee74ad5884e4" xsi:nil="true"/>
-  </documentManagement>
-</p:properties>
+<file path=customXml/itemProps2.xml><?xml version="1.0" encoding="utf-8"?>
+<ds:datastoreItem xmlns:ds="http://schemas.openxmlformats.org/officeDocument/2006/customXml" ds:itemID="{EBCE8B75-BC24-41B3-85AA-F1626F0DF31C}">
+  <ds:schemaRefs>
+    <ds:schemaRef ds:uri="http://schemas.microsoft.com/sharepoint/v3/contenttype/forms"/>
+  </ds:schemaRefs>
+</ds:datastoreItem>
 </file>
 
-<file path=customXml/itemProps1.xml><?xml version="1.0" encoding="utf-8"?>
+<file path=customXml/itemProps3.xml><?xml version="1.0" encoding="utf-8"?>
 <ds:datastoreItem xmlns:ds="http://schemas.openxmlformats.org/officeDocument/2006/customXml" ds:itemID="{03488B8B-1C43-4119-B88A-F1283D370A2D}">
   <ds:schemaRefs>
     <ds:schemaRef ds:uri="http://schemas.microsoft.com/office/2006/metadata/contentType"/>
@@ -1619,22 +1669,4 @@
     <ds:schemaRef ds:uri="http://schemas.microsoft.com/internal/obd"/>
   </ds:schemaRefs>
 </ds:datastoreItem>
-</file>
-
-<file path=customXml/itemProps2.xml><?xml version="1.0" encoding="utf-8"?>
-<ds:datastoreItem xmlns:ds="http://schemas.openxmlformats.org/officeDocument/2006/customXml" ds:itemID="{EBCE8B75-BC24-41B3-85AA-F1626F0DF31C}">
-  <ds:schemaRefs>
-    <ds:schemaRef ds:uri="http://schemas.microsoft.com/sharepoint/v3/contenttype/forms"/>
-  </ds:schemaRefs>
-</ds:datastoreItem>
-</file>
-
-<file path=customXml/itemProps3.xml><?xml version="1.0" encoding="utf-8"?>
-<ds:datastoreItem xmlns:ds="http://schemas.openxmlformats.org/officeDocument/2006/customXml" ds:itemID="{A64350EC-304D-42AF-A3A3-D89EA42043CE}">
-  <ds:schemaRefs>
-    <ds:schemaRef ds:uri="http://schemas.microsoft.com/office/2006/metadata/properties"/>
-    <ds:schemaRef ds:uri="http://schemas.microsoft.com/office/infopath/2007/PartnerControls"/>
-    <ds:schemaRef ds:uri="9ab1d8fe-e54a-44e7-a0ba-ee74ad5884e4"/>
-  </ds:schemaRefs>
-</ds:datastoreItem>
 </file>
</xml_diff>